<commit_message>
fix oversight on hale app
</commit_message>
<xml_diff>
--- a/storage/Hale_Scholarship_Application_2021.docx
+++ b/storage/Hale_Scholarship_Application_2021.docx
@@ -104,7 +104,16 @@
           <w:sz w:val="32"/>
           <w:szCs w:val="32"/>
         </w:rPr>
-        <w:t>Scholarship Application 2020</w:t>
+        <w:t>Scholarship Application 202</w:t>
+      </w:r>
+      <w:r>
+        <w:rPr>
+          <w:rFonts w:ascii="Sorts Mill Goudy" w:eastAsia="Sorts Mill Goudy" w:hAnsi="Sorts Mill Goudy" w:cs="Sorts Mill Goudy"/>
+          <w:smallCaps/>
+          <w:sz w:val="32"/>
+          <w:szCs w:val="32"/>
+        </w:rPr>
+        <w:t>1</w:t>
       </w:r>
     </w:p>
     <w:p>

</xml_diff>